<commit_message>
justificativa final de novo
</commit_message>
<xml_diff>
--- a/Docs/CONTEXTUALIZAÇÃO DO PROJETO.docx
+++ b/Docs/CONTEXTUALIZAÇÃO DO PROJETO.docx
@@ -553,7 +553,19 @@
         <w:rPr>
           <w:sz w:val="24"/>
         </w:rPr>
-        <w:t>Já pensou se existisse uma estufa inteligente que controlasse o cultivo do início ao fim? Pois é, essa ideia agora é real, facilitando e transformando o mundo em um lugar melhor. As pessoas que visam vidas mais saudáveis com o cultivo “indoor” livres de agrotóxicos ou coisas ruins a saúde. De acordo com o diretor de branding do Organis (Conselho Brasileiro da Produção Orgânica e Sustentável), a produção de produtos orgânicos cresceu 20% no ano passado, que significa que as pessoas se preocupam cada vez mais com sua qualidade de vida. É aí que nosso projeto entra revolucionando o cultivo “indoor” com soluções de tecnologia viável para qualquer usuário que preza por uma vida saudável sem ter que se preocupar com quando regar, quando expor o plantio a luz ou até quando se preocupar com a temperatura do ambiente. Nossa estufa inteligente se baseia no conceito de IOT(Internet das Coisas), ou seja, usa a internet para conectar todos os componentes da estufa, automatizando doto o processo, além disso ela possui três sensores, um de temperatura, um de umidade e outro de gás carbônico, além do sistema de irrigação e iluminação que a planta necessita para se desenvolver. Tudo isso de maneira automática, sem necessidade de interação humana, sendo configurado através de um site dinâmico e de fácil acesso que contará com todas as informações sobre a sua estufa em forma de gráficos e um menu onde você escolherá o que está plantando, dessa maneira, a estufa irá se configurar baseado na planta escolhida, oferecendo todas as condições de crescimento necessitadas por ela, outra função de nosso site é um “e-commerce”, onde o usuário poderá adquirir a semente desejada, porém para usufruir de tudo um cadastro no sistema será necessário, e assim, com apenas três elementos, internet, nossa estufa e a semente de sua preferência, você vai ter uma vida mais saudável e duradoura.</w:t>
+        <w:t xml:space="preserve">Já pensou se existisse uma estufa inteligente que controlasse o cultivo do início ao fim? Pois é, essa ideia agora é real, facilitando e transformando o mundo em um lugar melhor. As pessoas que visam vidas mais saudáveis com o cultivo “indoor” livres de agrotóxicos ou coisas ruins a saúde. De acordo com o diretor de branding do Organis (Conselho Brasileiro da Produção Orgânica e Sustentável), a produção de produtos orgânicos cresceu 20% no ano passado, que significa que as pessoas se preocupam cada vez mais com sua qualidade de vida. É aí que nosso projeto entra revolucionando o cultivo “indoor” com soluções de tecnologia viável para qualquer usuário que preza por uma vida saudável sem ter que se preocupar com quando regar, quando expor o plantio a luz ou até quando se preocupar com a temperatura do ambiente. Nossa estufa inteligente se baseia no conceito de IOT(Internet das Coisas), ou seja, usa a internet para conectar todos os componentes da estufa, automatizando </w:t>
+      </w:r>
+      <w:r>
+        <w:rPr>
+          <w:sz w:val="24"/>
+        </w:rPr>
+        <w:t>tod</w:t>
+      </w:r>
+      <w:r>
+        <w:rPr>
+          <w:sz w:val="24"/>
+        </w:rPr>
+        <w:t>o o processo, além disso ela possui três sensores, um de temperatura, um de umidade e outro de gás carbônico, além do sistema de irrigação e iluminação que a planta necessita para se desenvolver. Tudo isso de maneira automática, sem necessidade de interação humana, sendo configurado através de um site dinâmico e de fácil acesso que contará com todas as informações sobre a sua estufa em forma de gráficos e um menu onde você escolherá o que está plantando, dessa maneira, a estufa irá se configurar baseado na planta escolhida, oferecendo todas as condições de crescimento necessitadas por ela, outra função de nosso site é um “e-commerce”, onde o usuário poderá adquirir a semente desejada, porém para usufruir de tudo um cadastro no sistema será necessário, e assim, com apenas três elementos, internet, nossa estufa e a semente de sua preferência, você vai ter uma vida mais saudável e duradoura.</w:t>
       </w:r>
     </w:p>
     <w:p>
@@ -590,6 +602,8 @@
         <w:lastRenderedPageBreak/>
         <w:t>O site</w:t>
       </w:r>
+      <w:bookmarkStart w:id="0" w:name="_GoBack"/>
+      <w:bookmarkEnd w:id="0"/>
     </w:p>
     <w:p>
       <w:pPr>
@@ -738,8 +752,6 @@
           <w:lang w:val="pt-BR"/>
         </w:rPr>
       </w:pPr>
-      <w:bookmarkStart w:id="0" w:name="_GoBack"/>
-      <w:bookmarkEnd w:id="0"/>
     </w:p>
     <w:p>
       <w:pPr>
@@ -26855,7 +26867,7 @@
 </file>
 
 <file path=customXml/itemProps1.xml><?xml version="1.0" encoding="utf-8"?>
-<ds:datastoreItem xmlns:ds="http://schemas.openxmlformats.org/officeDocument/2006/customXml" ds:itemID="{FC4553F9-89B9-4C86-ADBB-7A6B3637D747}">
+<ds:datastoreItem xmlns:ds="http://schemas.openxmlformats.org/officeDocument/2006/customXml" ds:itemID="{7799D6A2-2FCE-48D9-9606-60EFE9517263}">
   <ds:schemaRefs>
     <ds:schemaRef ds:uri="http://schemas.openxmlformats.org/officeDocument/2006/bibliography"/>
   </ds:schemaRefs>

</xml_diff>

<commit_message>
Atualizado os arquivos de Docs (Check-in e Backup)
</commit_message>
<xml_diff>
--- a/Docs/CONTEXTUALIZAÇÃO DO PROJETO.docx
+++ b/Docs/CONTEXTUALIZAÇÃO DO PROJETO.docx
@@ -553,19 +553,7 @@
         <w:rPr>
           <w:sz w:val="24"/>
         </w:rPr>
-        <w:t xml:space="preserve">Já pensou se existisse uma estufa inteligente que controlasse o cultivo do início ao fim? Pois é, essa ideia agora é real, facilitando e transformando o mundo em um lugar melhor. As pessoas que visam vidas mais saudáveis com o cultivo “indoor” livres de agrotóxicos ou coisas ruins a saúde. De acordo com o diretor de branding do Organis (Conselho Brasileiro da Produção Orgânica e Sustentável), a produção de produtos orgânicos cresceu 20% no ano passado, que significa que as pessoas se preocupam cada vez mais com sua qualidade de vida. É aí que nosso projeto entra revolucionando o cultivo “indoor” com soluções de tecnologia viável para qualquer usuário que preza por uma vida saudável sem ter que se preocupar com quando regar, quando expor o plantio a luz ou até quando se preocupar com a temperatura do ambiente. Nossa estufa inteligente se baseia no conceito de IOT(Internet das Coisas), ou seja, usa a internet para conectar todos os componentes da estufa, automatizando </w:t>
-      </w:r>
-      <w:r>
-        <w:rPr>
-          <w:sz w:val="24"/>
-        </w:rPr>
-        <w:t>tod</w:t>
-      </w:r>
-      <w:r>
-        <w:rPr>
-          <w:sz w:val="24"/>
-        </w:rPr>
-        <w:t>o o processo, além disso ela possui três sensores, um de temperatura, um de umidade e outro de gás carbônico, além do sistema de irrigação e iluminação que a planta necessita para se desenvolver. Tudo isso de maneira automática, sem necessidade de interação humana, sendo configurado através de um site dinâmico e de fácil acesso que contará com todas as informações sobre a sua estufa em forma de gráficos e um menu onde você escolherá o que está plantando, dessa maneira, a estufa irá se configurar baseado na planta escolhida, oferecendo todas as condições de crescimento necessitadas por ela, outra função de nosso site é um “e-commerce”, onde o usuário poderá adquirir a semente desejada, porém para usufruir de tudo um cadastro no sistema será necessário, e assim, com apenas três elementos, internet, nossa estufa e a semente de sua preferência, você vai ter uma vida mais saudável e duradoura.</w:t>
+        <w:t>Já pensou se existisse uma estufa inteligente que controlasse o cultivo do início ao fim? Pois é, essa ideia agora é real, facilitando e transformando o mundo em um lugar melhor. As pessoas que visam vidas mais saudáveis com o cultivo “indoor” livres de agrotóxicos ou coisas ruins a saúde. De acordo com o diretor de branding do Organis (Conselho Brasileiro da Produção Orgânica e Sustentável), a produção de produtos orgânicos cresceu 20% no ano passado, que significa que as pessoas se preocupam cada vez mais com sua qualidade de vida. É aí que nosso projeto entra revolucionando o cultivo “indoor” com soluções de tecnologia viável para qualquer usuário que preza por uma vida saudável sem ter que se preocupar com quando regar, quando expor o plantio a luz ou até quando se preocupar com a temperatura do ambiente. Nossa estufa inteligente se baseia no conceito de IOT(Internet das Coisas), ou seja, usa a internet para conectar todos os componentes da estufa, automatizando doto o processo, além disso ela possui três sensores, um de temperatura, um de umidade e outro de gás carbônico, além do sistema de irrigação e iluminação que a planta necessita para se desenvolver. Tudo isso de maneira automática, sem necessidade de interação humana, sendo configurado através de um site dinâmico e de fácil acesso que contará com todas as informações sobre a sua estufa em forma de gráficos e um menu onde você escolherá o que está plantando, dessa maneira, a estufa irá se configurar baseado na planta escolhida, oferecendo todas as condições de crescimento necessitadas por ela, outra função de nosso site é um “e-commerce”, onde o usuário poderá adquirir a semente desejada, porém para usufruir de tudo um cadastro no sistema será necessário, e assim, com apenas três elementos, internet, nossa estufa e a semente de sua preferência, você vai ter uma vida mais saudável e duradoura.</w:t>
       </w:r>
     </w:p>
     <w:p>
@@ -602,8 +590,6 @@
         <w:lastRenderedPageBreak/>
         <w:t>O site</w:t>
       </w:r>
-      <w:bookmarkStart w:id="0" w:name="_GoBack"/>
-      <w:bookmarkEnd w:id="0"/>
     </w:p>
     <w:p>
       <w:pPr>
@@ -752,6 +738,8 @@
           <w:lang w:val="pt-BR"/>
         </w:rPr>
       </w:pPr>
+      <w:bookmarkStart w:id="0" w:name="_GoBack"/>
+      <w:bookmarkEnd w:id="0"/>
     </w:p>
     <w:p>
       <w:pPr>
@@ -26867,7 +26855,7 @@
 </file>
 
 <file path=customXml/itemProps1.xml><?xml version="1.0" encoding="utf-8"?>
-<ds:datastoreItem xmlns:ds="http://schemas.openxmlformats.org/officeDocument/2006/customXml" ds:itemID="{7799D6A2-2FCE-48D9-9606-60EFE9517263}">
+<ds:datastoreItem xmlns:ds="http://schemas.openxmlformats.org/officeDocument/2006/customXml" ds:itemID="{FC4553F9-89B9-4C86-ADBB-7A6B3637D747}">
   <ds:schemaRefs>
     <ds:schemaRef ds:uri="http://schemas.openxmlformats.org/officeDocument/2006/bibliography"/>
   </ds:schemaRefs>

</xml_diff>